<commit_message>
add text files for symbols and add its commands to command.txt and command.sh
</commit_message>
<xml_diff>
--- a/EmbeddedC_Course/Lesson2_Assignment/report.docx
+++ b/EmbeddedC_Course/Lesson2_Assignment/report.docx
@@ -376,7 +376,7 @@
         </w:p>
       </w:sdtContent>
     </w:sdt>
-    <w:bookmarkStart w:id="0" w:name="_Toc143387343" w:displacedByCustomXml="next"/>
+    <w:bookmarkStart w:id="0" w:name="_Toc143387366" w:displacedByCustomXml="next"/>
     <w:sdt>
       <w:sdtPr>
         <w:id w:val="-1183504071"/>
@@ -440,7 +440,7 @@
             </w:rPr>
             <w:fldChar w:fldCharType="separate"/>
           </w:r>
-          <w:hyperlink w:anchor="_Toc143387343" w:history="1">
+          <w:hyperlink w:anchor="_Toc143387366" w:history="1">
             <w:r>
               <w:rPr>
                 <w:rStyle w:val="Hyperlink"/>
@@ -483,7 +483,7 @@
                 <w:noProof/>
                 <w:webHidden/>
               </w:rPr>
-              <w:instrText xml:space="preserve"> PAGEREF _Toc143387343 \h </w:instrText>
+              <w:instrText xml:space="preserve"> PAGEREF _Toc143387366 \h </w:instrText>
             </w:r>
             <w:r>
               <w:rPr>
@@ -528,7 +528,7 @@
               <w:szCs w:val="22"/>
             </w:rPr>
           </w:pPr>
-          <w:hyperlink w:anchor="_Toc143387344" w:history="1">
+          <w:hyperlink w:anchor="_Toc143387367" w:history="1">
             <w:r>
               <w:rPr>
                 <w:rStyle w:val="Hyperlink"/>
@@ -571,7 +571,7 @@
                 <w:noProof/>
                 <w:webHidden/>
               </w:rPr>
-              <w:instrText xml:space="preserve"> PAGEREF _Toc143387344 \h </w:instrText>
+              <w:instrText xml:space="preserve"> PAGEREF _Toc143387367 \h </w:instrText>
             </w:r>
             <w:r>
               <w:rPr>
@@ -616,7 +616,7 @@
               <w:szCs w:val="22"/>
             </w:rPr>
           </w:pPr>
-          <w:hyperlink w:anchor="_Toc143387345" w:history="1">
+          <w:hyperlink w:anchor="_Toc143387368" w:history="1">
             <w:r>
               <w:rPr>
                 <w:rStyle w:val="Hyperlink"/>
@@ -659,7 +659,7 @@
                 <w:noProof/>
                 <w:webHidden/>
               </w:rPr>
-              <w:instrText xml:space="preserve"> PAGEREF _Toc143387345 \h </w:instrText>
+              <w:instrText xml:space="preserve"> PAGEREF _Toc143387368 \h </w:instrText>
             </w:r>
             <w:r>
               <w:rPr>
@@ -704,7 +704,7 @@
               <w:szCs w:val="22"/>
             </w:rPr>
           </w:pPr>
-          <w:hyperlink w:anchor="_Toc143387346" w:history="1">
+          <w:hyperlink w:anchor="_Toc143387369" w:history="1">
             <w:r>
               <w:rPr>
                 <w:rStyle w:val="Hyperlink"/>
@@ -747,7 +747,7 @@
                 <w:noProof/>
                 <w:webHidden/>
               </w:rPr>
-              <w:instrText xml:space="preserve"> PAGEREF _Toc143387346 \h </w:instrText>
+              <w:instrText xml:space="preserve"> PAGEREF _Toc143387369 \h </w:instrText>
             </w:r>
             <w:r>
               <w:rPr>
@@ -792,7 +792,7 @@
               <w:szCs w:val="22"/>
             </w:rPr>
           </w:pPr>
-          <w:hyperlink w:anchor="_Toc143387347" w:history="1">
+          <w:hyperlink w:anchor="_Toc143387370" w:history="1">
             <w:r>
               <w:rPr>
                 <w:rStyle w:val="Hyperlink"/>
@@ -835,7 +835,7 @@
                 <w:noProof/>
                 <w:webHidden/>
               </w:rPr>
-              <w:instrText xml:space="preserve"> PAGEREF _Toc143387347 \h </w:instrText>
+              <w:instrText xml:space="preserve"> PAGEREF _Toc143387370 \h </w:instrText>
             </w:r>
             <w:r>
               <w:rPr>
@@ -880,7 +880,7 @@
               <w:szCs w:val="22"/>
             </w:rPr>
           </w:pPr>
-          <w:hyperlink w:anchor="_Toc143387348" w:history="1">
+          <w:hyperlink w:anchor="_Toc143387371" w:history="1">
             <w:r>
               <w:rPr>
                 <w:rStyle w:val="Hyperlink"/>
@@ -923,7 +923,7 @@
                 <w:noProof/>
                 <w:webHidden/>
               </w:rPr>
-              <w:instrText xml:space="preserve"> PAGEREF _Toc143387348 \h </w:instrText>
+              <w:instrText xml:space="preserve"> PAGEREF _Toc143387371 \h </w:instrText>
             </w:r>
             <w:r>
               <w:rPr>
@@ -968,7 +968,7 @@
               <w:szCs w:val="22"/>
             </w:rPr>
           </w:pPr>
-          <w:hyperlink w:anchor="_Toc143387349" w:history="1">
+          <w:hyperlink w:anchor="_Toc143387372" w:history="1">
             <w:r>
               <w:rPr>
                 <w:rStyle w:val="Hyperlink"/>
@@ -1011,7 +1011,7 @@
                 <w:noProof/>
                 <w:webHidden/>
               </w:rPr>
-              <w:instrText xml:space="preserve"> PAGEREF _Toc143387349 \h </w:instrText>
+              <w:instrText xml:space="preserve"> PAGEREF _Toc143387372 \h </w:instrText>
             </w:r>
             <w:r>
               <w:rPr>
@@ -1056,7 +1056,7 @@
               <w:szCs w:val="22"/>
             </w:rPr>
           </w:pPr>
-          <w:hyperlink w:anchor="_Toc143387350" w:history="1">
+          <w:hyperlink w:anchor="_Toc143387373" w:history="1">
             <w:r>
               <w:rPr>
                 <w:rStyle w:val="Hyperlink"/>
@@ -1099,7 +1099,7 @@
                 <w:noProof/>
                 <w:webHidden/>
               </w:rPr>
-              <w:instrText xml:space="preserve"> PAGEREF _Toc143387350 \h </w:instrText>
+              <w:instrText xml:space="preserve"> PAGEREF _Toc143387373 \h </w:instrText>
             </w:r>
             <w:r>
               <w:rPr>
@@ -1144,7 +1144,7 @@
               <w:szCs w:val="22"/>
             </w:rPr>
           </w:pPr>
-          <w:hyperlink w:anchor="_Toc143387351" w:history="1">
+          <w:hyperlink w:anchor="_Toc143387374" w:history="1">
             <w:r>
               <w:rPr>
                 <w:rStyle w:val="Hyperlink"/>
@@ -1187,7 +1187,7 @@
                 <w:noProof/>
                 <w:webHidden/>
               </w:rPr>
-              <w:instrText xml:space="preserve"> PAGEREF _Toc143387351 \h </w:instrText>
+              <w:instrText xml:space="preserve"> PAGEREF _Toc143387374 \h </w:instrText>
             </w:r>
             <w:r>
               <w:rPr>
@@ -1232,7 +1232,7 @@
               <w:szCs w:val="22"/>
             </w:rPr>
           </w:pPr>
-          <w:hyperlink w:anchor="_Toc143387352" w:history="1">
+          <w:hyperlink w:anchor="_Toc143387375" w:history="1">
             <w:r>
               <w:rPr>
                 <w:rStyle w:val="Hyperlink"/>
@@ -1275,7 +1275,7 @@
                 <w:noProof/>
                 <w:webHidden/>
               </w:rPr>
-              <w:instrText xml:space="preserve"> PAGEREF _Toc143387352 \h </w:instrText>
+              <w:instrText xml:space="preserve"> PAGEREF _Toc143387375 \h </w:instrText>
             </w:r>
             <w:r>
               <w:rPr>
@@ -1320,7 +1320,7 @@
               <w:szCs w:val="22"/>
             </w:rPr>
           </w:pPr>
-          <w:hyperlink w:anchor="_Toc143387353" w:history="1">
+          <w:hyperlink w:anchor="_Toc143387376" w:history="1">
             <w:r>
               <w:rPr>
                 <w:rStyle w:val="Hyperlink"/>
@@ -1363,7 +1363,7 @@
                 <w:noProof/>
                 <w:webHidden/>
               </w:rPr>
-              <w:instrText xml:space="preserve"> PAGEREF _Toc143387353 \h </w:instrText>
+              <w:instrText xml:space="preserve"> PAGEREF _Toc143387376 \h </w:instrText>
             </w:r>
             <w:r>
               <w:rPr>
@@ -1408,7 +1408,7 @@
               <w:szCs w:val="22"/>
             </w:rPr>
           </w:pPr>
-          <w:hyperlink w:anchor="_Toc143387354" w:history="1">
+          <w:hyperlink w:anchor="_Toc143387377" w:history="1">
             <w:r>
               <w:rPr>
                 <w:rStyle w:val="Hyperlink"/>
@@ -1451,7 +1451,7 @@
                 <w:noProof/>
                 <w:webHidden/>
               </w:rPr>
-              <w:instrText xml:space="preserve"> PAGEREF _Toc143387354 \h </w:instrText>
+              <w:instrText xml:space="preserve"> PAGEREF _Toc143387377 \h </w:instrText>
             </w:r>
             <w:r>
               <w:rPr>
@@ -1496,7 +1496,7 @@
               <w:szCs w:val="22"/>
             </w:rPr>
           </w:pPr>
-          <w:hyperlink w:anchor="_Toc143387355" w:history="1">
+          <w:hyperlink w:anchor="_Toc143387378" w:history="1">
             <w:r>
               <w:rPr>
                 <w:rStyle w:val="Hyperlink"/>
@@ -1539,7 +1539,7 @@
                 <w:noProof/>
                 <w:webHidden/>
               </w:rPr>
-              <w:instrText xml:space="preserve"> PAGEREF _Toc143387355 \h </w:instrText>
+              <w:instrText xml:space="preserve"> PAGEREF _Toc143387378 \h </w:instrText>
             </w:r>
             <w:r>
               <w:rPr>
@@ -1584,7 +1584,7 @@
               <w:szCs w:val="22"/>
             </w:rPr>
           </w:pPr>
-          <w:hyperlink w:anchor="_Toc143387356" w:history="1">
+          <w:hyperlink w:anchor="_Toc143387379" w:history="1">
             <w:r>
               <w:rPr>
                 <w:rStyle w:val="Hyperlink"/>
@@ -1627,7 +1627,7 @@
                 <w:noProof/>
                 <w:webHidden/>
               </w:rPr>
-              <w:instrText xml:space="preserve"> PAGEREF _Toc143387356 \h </w:instrText>
+              <w:instrText xml:space="preserve"> PAGEREF _Toc143387379 \h </w:instrText>
             </w:r>
             <w:r>
               <w:rPr>
@@ -1672,7 +1672,7 @@
               <w:szCs w:val="22"/>
             </w:rPr>
           </w:pPr>
-          <w:hyperlink w:anchor="_Toc143387357" w:history="1">
+          <w:hyperlink w:anchor="_Toc143387380" w:history="1">
             <w:r>
               <w:rPr>
                 <w:rStyle w:val="Hyperlink"/>
@@ -1715,7 +1715,7 @@
                 <w:noProof/>
                 <w:webHidden/>
               </w:rPr>
-              <w:instrText xml:space="preserve"> PAGEREF _Toc143387357 \h </w:instrText>
+              <w:instrText xml:space="preserve"> PAGEREF _Toc143387380 \h </w:instrText>
             </w:r>
             <w:r>
               <w:rPr>
@@ -1760,7 +1760,7 @@
               <w:szCs w:val="22"/>
             </w:rPr>
           </w:pPr>
-          <w:hyperlink w:anchor="_Toc143387358" w:history="1">
+          <w:hyperlink w:anchor="_Toc143387381" w:history="1">
             <w:r>
               <w:rPr>
                 <w:rStyle w:val="Hyperlink"/>
@@ -1803,7 +1803,7 @@
                 <w:noProof/>
                 <w:webHidden/>
               </w:rPr>
-              <w:instrText xml:space="preserve"> PAGEREF _Toc143387358 \h </w:instrText>
+              <w:instrText xml:space="preserve"> PAGEREF _Toc143387381 \h </w:instrText>
             </w:r>
             <w:r>
               <w:rPr>
@@ -1848,7 +1848,7 @@
               <w:szCs w:val="22"/>
             </w:rPr>
           </w:pPr>
-          <w:hyperlink w:anchor="_Toc143387359" w:history="1">
+          <w:hyperlink w:anchor="_Toc143387382" w:history="1">
             <w:r>
               <w:rPr>
                 <w:rStyle w:val="Hyperlink"/>
@@ -1891,7 +1891,7 @@
                 <w:noProof/>
                 <w:webHidden/>
               </w:rPr>
-              <w:instrText xml:space="preserve"> PAGEREF _Toc143387359 \h </w:instrText>
+              <w:instrText xml:space="preserve"> PAGEREF _Toc143387382 \h </w:instrText>
             </w:r>
             <w:r>
               <w:rPr>
@@ -1936,7 +1936,7 @@
               <w:szCs w:val="22"/>
             </w:rPr>
           </w:pPr>
-          <w:hyperlink w:anchor="_Toc143387360" w:history="1">
+          <w:hyperlink w:anchor="_Toc143387383" w:history="1">
             <w:r>
               <w:rPr>
                 <w:rStyle w:val="Hyperlink"/>
@@ -1979,7 +1979,7 @@
                 <w:noProof/>
                 <w:webHidden/>
               </w:rPr>
-              <w:instrText xml:space="preserve"> PAGEREF _Toc143387360 \h </w:instrText>
+              <w:instrText xml:space="preserve"> PAGEREF _Toc143387383 \h </w:instrText>
             </w:r>
             <w:r>
               <w:rPr>
@@ -2024,7 +2024,7 @@
               <w:szCs w:val="22"/>
             </w:rPr>
           </w:pPr>
-          <w:hyperlink w:anchor="_Toc143387361" w:history="1">
+          <w:hyperlink w:anchor="_Toc143387384" w:history="1">
             <w:r>
               <w:rPr>
                 <w:rStyle w:val="Hyperlink"/>
@@ -2067,7 +2067,7 @@
                 <w:noProof/>
                 <w:webHidden/>
               </w:rPr>
-              <w:instrText xml:space="preserve"> PAGEREF _Toc143387361 \h </w:instrText>
+              <w:instrText xml:space="preserve"> PAGEREF _Toc143387384 \h </w:instrText>
             </w:r>
             <w:r>
               <w:rPr>
@@ -2112,7 +2112,7 @@
               <w:szCs w:val="22"/>
             </w:rPr>
           </w:pPr>
-          <w:hyperlink w:anchor="_Toc143387362" w:history="1">
+          <w:hyperlink w:anchor="_Toc143387385" w:history="1">
             <w:r>
               <w:rPr>
                 <w:rStyle w:val="Hyperlink"/>
@@ -2155,7 +2155,7 @@
                 <w:noProof/>
                 <w:webHidden/>
               </w:rPr>
-              <w:instrText xml:space="preserve"> PAGEREF _Toc143387362 \h </w:instrText>
+              <w:instrText xml:space="preserve"> PAGEREF _Toc143387385 \h </w:instrText>
             </w:r>
             <w:r>
               <w:rPr>
@@ -2200,7 +2200,7 @@
               <w:szCs w:val="22"/>
             </w:rPr>
           </w:pPr>
-          <w:hyperlink w:anchor="_Toc143387363" w:history="1">
+          <w:hyperlink w:anchor="_Toc143387386" w:history="1">
             <w:r>
               <w:rPr>
                 <w:rStyle w:val="Hyperlink"/>
@@ -2243,7 +2243,7 @@
                 <w:noProof/>
                 <w:webHidden/>
               </w:rPr>
-              <w:instrText xml:space="preserve"> PAGEREF _Toc143387363 \h </w:instrText>
+              <w:instrText xml:space="preserve"> PAGEREF _Toc143387386 \h </w:instrText>
             </w:r>
             <w:r>
               <w:rPr>
@@ -2288,7 +2288,7 @@
               <w:szCs w:val="22"/>
             </w:rPr>
           </w:pPr>
-          <w:hyperlink w:anchor="_Toc143387364" w:history="1">
+          <w:hyperlink w:anchor="_Toc143387387" w:history="1">
             <w:r>
               <w:rPr>
                 <w:rStyle w:val="Hyperlink"/>
@@ -2331,7 +2331,7 @@
                 <w:noProof/>
                 <w:webHidden/>
               </w:rPr>
-              <w:instrText xml:space="preserve"> PAGEREF _Toc143387364 \h </w:instrText>
+              <w:instrText xml:space="preserve"> PAGEREF _Toc143387387 \h </w:instrText>
             </w:r>
             <w:r>
               <w:rPr>
@@ -2376,7 +2376,7 @@
               <w:szCs w:val="22"/>
             </w:rPr>
           </w:pPr>
-          <w:hyperlink w:anchor="_Toc143387365" w:history="1">
+          <w:hyperlink w:anchor="_Toc143387388" w:history="1">
             <w:r>
               <w:rPr>
                 <w:rStyle w:val="Hyperlink"/>
@@ -2419,7 +2419,7 @@
                 <w:noProof/>
                 <w:webHidden/>
               </w:rPr>
-              <w:instrText xml:space="preserve"> PAGEREF _Toc143387365 \h </w:instrText>
+              <w:instrText xml:space="preserve"> PAGEREF _Toc143387388 \h </w:instrText>
             </w:r>
             <w:r>
               <w:rPr>
@@ -2468,7 +2468,7 @@
       <w:pPr>
         <w:pStyle w:val="Heading1"/>
       </w:pPr>
-      <w:bookmarkStart w:id="1" w:name="_Toc143387344"/>
+      <w:bookmarkStart w:id="1" w:name="_Toc143387367"/>
       <w:r>
         <w:lastRenderedPageBreak/>
         <w:t>Files</w:t>
@@ -2483,11 +2483,13 @@
           <w:numId w:val="2"/>
         </w:numPr>
       </w:pPr>
-      <w:bookmarkStart w:id="2" w:name="_Toc143387345"/>
+      <w:bookmarkStart w:id="2" w:name="_Toc143387368"/>
+      <w:proofErr w:type="spellStart"/>
       <w:r>
         <w:t>App.c</w:t>
       </w:r>
       <w:bookmarkEnd w:id="2"/>
+      <w:proofErr w:type="spellEnd"/>
     </w:p>
     <w:p>
       <w:r>
@@ -2555,11 +2557,13 @@
           <w:numId w:val="2"/>
         </w:numPr>
       </w:pPr>
-      <w:bookmarkStart w:id="3" w:name="_Toc143387346"/>
+      <w:bookmarkStart w:id="3" w:name="_Toc143387369"/>
+      <w:proofErr w:type="spellStart"/>
       <w:r>
         <w:t>Uart.c</w:t>
       </w:r>
       <w:bookmarkEnd w:id="3"/>
+      <w:proofErr w:type="spellEnd"/>
     </w:p>
     <w:p>
       <w:r>
@@ -2627,11 +2631,13 @@
           <w:numId w:val="2"/>
         </w:numPr>
       </w:pPr>
-      <w:bookmarkStart w:id="4" w:name="_Toc143387347"/>
+      <w:bookmarkStart w:id="4" w:name="_Toc143387370"/>
+      <w:proofErr w:type="spellStart"/>
       <w:r>
         <w:t>Uart.h</w:t>
       </w:r>
       <w:bookmarkEnd w:id="4"/>
+      <w:proofErr w:type="spellEnd"/>
     </w:p>
     <w:p>
       <w:r>
@@ -2699,12 +2705,14 @@
           <w:numId w:val="2"/>
         </w:numPr>
       </w:pPr>
-      <w:bookmarkStart w:id="5" w:name="_Toc143387348"/>
+      <w:bookmarkStart w:id="5" w:name="_Toc143387371"/>
+      <w:proofErr w:type="spellStart"/>
       <w:r>
         <w:lastRenderedPageBreak/>
         <w:t>Startup.c</w:t>
       </w:r>
       <w:bookmarkEnd w:id="5"/>
+      <w:proofErr w:type="spellEnd"/>
     </w:p>
     <w:p>
       <w:r>
@@ -2772,11 +2780,18 @@
           <w:numId w:val="2"/>
         </w:numPr>
       </w:pPr>
-      <w:bookmarkStart w:id="6" w:name="_Toc143387349"/>
-      <w:r>
-        <w:t>Linker_script.ld</w:t>
+      <w:bookmarkStart w:id="6" w:name="_Toc143387372"/>
+      <w:proofErr w:type="spellStart"/>
+      <w:r>
+        <w:t>Linker_</w:t>
+      </w:r>
+      <w:proofErr w:type="gramStart"/>
+      <w:r>
+        <w:t>script.ld</w:t>
       </w:r>
       <w:bookmarkEnd w:id="6"/>
+      <w:proofErr w:type="spellEnd"/>
+      <w:proofErr w:type="gramEnd"/>
     </w:p>
     <w:p>
       <w:pPr>
@@ -2852,7 +2867,7 @@
       <w:pPr>
         <w:pStyle w:val="Heading1"/>
       </w:pPr>
-      <w:bookmarkStart w:id="7" w:name="_Toc143387350"/>
+      <w:bookmarkStart w:id="7" w:name="_Toc143387373"/>
       <w:r>
         <w:lastRenderedPageBreak/>
         <w:t>Compile files</w:t>
@@ -2867,7 +2882,7 @@
           <w:numId w:val="3"/>
         </w:numPr>
       </w:pPr>
-      <w:bookmarkStart w:id="8" w:name="_Toc143387351"/>
+      <w:bookmarkStart w:id="8" w:name="_Toc143387374"/>
       <w:r>
         <w:t>Commands for compile</w:t>
       </w:r>
@@ -2896,8 +2911,60 @@
                     <w:rPr>
                       <w:highlight w:val="darkGray"/>
                     </w:rPr>
-                    <w:t>arm-none-eabi-gcc.exe -c -I . -mcpu=arm926ej-s app.c -o app.o</w:t>
+                    <w:t>arm-none-eabi-gcc.exe -c -</w:t>
                   </w:r>
+                  <w:proofErr w:type="gramStart"/>
+                  <w:r>
+                    <w:rPr>
+                      <w:highlight w:val="darkGray"/>
+                    </w:rPr>
+                    <w:t>I .</w:t>
+                  </w:r>
+                  <w:proofErr w:type="gramEnd"/>
+                  <w:r>
+                    <w:rPr>
+                      <w:highlight w:val="darkGray"/>
+                    </w:rPr>
+                    <w:t xml:space="preserve"> -</w:t>
+                  </w:r>
+                  <w:proofErr w:type="spellStart"/>
+                  <w:r>
+                    <w:rPr>
+                      <w:highlight w:val="darkGray"/>
+                    </w:rPr>
+                    <w:t>mcpu</w:t>
+                  </w:r>
+                  <w:proofErr w:type="spellEnd"/>
+                  <w:r>
+                    <w:rPr>
+                      <w:highlight w:val="darkGray"/>
+                    </w:rPr>
+                    <w:t xml:space="preserve">=arm926ej-s </w:t>
+                  </w:r>
+                  <w:proofErr w:type="spellStart"/>
+                  <w:r>
+                    <w:rPr>
+                      <w:highlight w:val="darkGray"/>
+                    </w:rPr>
+                    <w:t>app.c</w:t>
+                  </w:r>
+                  <w:proofErr w:type="spellEnd"/>
+                  <w:r>
+                    <w:rPr>
+                      <w:highlight w:val="darkGray"/>
+                    </w:rPr>
+                    <w:t xml:space="preserve"> -o </w:t>
+                  </w:r>
+                  <w:proofErr w:type="spellStart"/>
+                  <w:proofErr w:type="gramStart"/>
+                  <w:r>
+                    <w:rPr>
+                      <w:highlight w:val="darkGray"/>
+                    </w:rPr>
+                    <w:t>app.o</w:t>
+                  </w:r>
+                  <w:proofErr w:type="spellEnd"/>
+                  <w:proofErr w:type="gramEnd"/>
                   <w:r>
                     <w:rPr>
                       <w:highlight w:val="darkGray"/>
@@ -2937,19 +3004,109 @@
                     <w:rPr>
                       <w:highlight w:val="darkGray"/>
                     </w:rPr>
-                    <w:t>arm-none-eabi-gcc.exe -c -I . -mcpu=arm926ej-s uart.c -o uart.o</w:t>
+                    <w:t>arm-none-eabi-gcc.exe -c -</w:t>
                   </w:r>
+                  <w:proofErr w:type="gramStart"/>
+                  <w:r>
+                    <w:rPr>
+                      <w:highlight w:val="darkGray"/>
+                    </w:rPr>
+                    <w:t>I .</w:t>
+                  </w:r>
+                  <w:proofErr w:type="gramEnd"/>
+                  <w:r>
+                    <w:rPr>
+                      <w:highlight w:val="darkGray"/>
+                    </w:rPr>
+                    <w:t xml:space="preserve"> -</w:t>
+                  </w:r>
+                  <w:proofErr w:type="spellStart"/>
+                  <w:r>
+                    <w:rPr>
+                      <w:highlight w:val="darkGray"/>
+                    </w:rPr>
+                    <w:t>mcpu</w:t>
+                  </w:r>
+                  <w:proofErr w:type="spellEnd"/>
+                  <w:r>
+                    <w:rPr>
+                      <w:highlight w:val="darkGray"/>
+                    </w:rPr>
+                    <w:t xml:space="preserve">=arm926ej-s </w:t>
+                  </w:r>
+                  <w:proofErr w:type="spellStart"/>
+                  <w:r>
+                    <w:rPr>
+                      <w:highlight w:val="darkGray"/>
+                    </w:rPr>
+                    <w:t>uart.c</w:t>
+                  </w:r>
+                  <w:proofErr w:type="spellEnd"/>
+                  <w:r>
+                    <w:rPr>
+                      <w:highlight w:val="darkGray"/>
+                    </w:rPr>
+                    <w:t xml:space="preserve"> -o </w:t>
+                  </w:r>
+                  <w:proofErr w:type="spellStart"/>
+                  <w:proofErr w:type="gramStart"/>
+                  <w:r>
+                    <w:rPr>
+                      <w:highlight w:val="darkGray"/>
+                    </w:rPr>
+                    <w:t>uart.o</w:t>
+                  </w:r>
+                  <w:proofErr w:type="spellEnd"/>
+                  <w:proofErr w:type="gramEnd"/>
                 </w:p>
                 <w:p>
                   <w:pPr>
                     <w:pStyle w:val="codes"/>
                   </w:pPr>
+                  <w:proofErr w:type="gramStart"/>
                   <w:r>
                     <w:rPr>
                       <w:highlight w:val="darkGray"/>
                     </w:rPr>
-                    <w:t>arm-none-eabi-as.exe  -mcpu=arm926ej-s -g startup.s -o startup.o</w:t>
+                    <w:t>arm-none-eabi-as.exe  -</w:t>
                   </w:r>
+                  <w:proofErr w:type="spellStart"/>
+                  <w:proofErr w:type="gramEnd"/>
+                  <w:r>
+                    <w:rPr>
+                      <w:highlight w:val="darkGray"/>
+                    </w:rPr>
+                    <w:t>mcpu</w:t>
+                  </w:r>
+                  <w:proofErr w:type="spellEnd"/>
+                  <w:r>
+                    <w:rPr>
+                      <w:highlight w:val="darkGray"/>
+                    </w:rPr>
+                    <w:t xml:space="preserve">=arm926ej-s -g </w:t>
+                  </w:r>
+                  <w:proofErr w:type="spellStart"/>
+                  <w:r>
+                    <w:rPr>
+                      <w:highlight w:val="darkGray"/>
+                    </w:rPr>
+                    <w:t>startup.s</w:t>
+                  </w:r>
+                  <w:proofErr w:type="spellEnd"/>
+                  <w:r>
+                    <w:rPr>
+                      <w:highlight w:val="darkGray"/>
+                    </w:rPr>
+                    <w:t xml:space="preserve"> -o </w:t>
+                  </w:r>
+                  <w:proofErr w:type="spellStart"/>
+                  <w:r>
+                    <w:rPr>
+                      <w:highlight w:val="darkGray"/>
+                    </w:rPr>
+                    <w:t>startup.o</w:t>
+                  </w:r>
+                  <w:proofErr w:type="spellEnd"/>
                 </w:p>
               </w:txbxContent>
             </v:textbox>
@@ -2966,11 +3123,16 @@
           <w:numId w:val="3"/>
         </w:numPr>
       </w:pPr>
-      <w:bookmarkStart w:id="9" w:name="_Toc143387352"/>
-      <w:r>
-        <w:t>Show sections of object_file</w:t>
+      <w:bookmarkStart w:id="9" w:name="_Toc143387375"/>
+      <w:r>
+        <w:t xml:space="preserve">Show sections of </w:t>
+      </w:r>
+      <w:proofErr w:type="spellStart"/>
+      <w:r>
+        <w:t>object_file</w:t>
       </w:r>
       <w:bookmarkEnd w:id="9"/>
+      <w:proofErr w:type="spellEnd"/>
     </w:p>
     <w:p>
       <w:pPr>
@@ -2980,11 +3142,13 @@
           <w:numId w:val="4"/>
         </w:numPr>
       </w:pPr>
-      <w:bookmarkStart w:id="10" w:name="_Toc143387353"/>
+      <w:bookmarkStart w:id="10" w:name="_Toc143387376"/>
+      <w:proofErr w:type="spellStart"/>
       <w:r>
         <w:t>App.o</w:t>
       </w:r>
       <w:bookmarkEnd w:id="10"/>
+      <w:proofErr w:type="spellEnd"/>
     </w:p>
     <w:p>
       <w:r>
@@ -3052,11 +3216,13 @@
           <w:numId w:val="4"/>
         </w:numPr>
       </w:pPr>
-      <w:bookmarkStart w:id="11" w:name="_Toc143387354"/>
+      <w:bookmarkStart w:id="11" w:name="_Toc143387377"/>
+      <w:proofErr w:type="spellStart"/>
       <w:r>
         <w:t>Uart.o</w:t>
       </w:r>
       <w:bookmarkEnd w:id="11"/>
+      <w:proofErr w:type="spellEnd"/>
     </w:p>
     <w:p>
       <w:r>
@@ -3124,11 +3290,13 @@
           <w:numId w:val="4"/>
         </w:numPr>
       </w:pPr>
-      <w:bookmarkStart w:id="12" w:name="_Toc143387355"/>
+      <w:bookmarkStart w:id="12" w:name="_Toc143387378"/>
+      <w:proofErr w:type="spellStart"/>
       <w:r>
         <w:t>Startup.o</w:t>
       </w:r>
       <w:bookmarkEnd w:id="12"/>
+      <w:proofErr w:type="spellEnd"/>
     </w:p>
     <w:p>
       <w:r>
@@ -3196,12 +3364,17 @@
           <w:numId w:val="3"/>
         </w:numPr>
       </w:pPr>
-      <w:bookmarkStart w:id="13" w:name="_Toc143387356"/>
+      <w:bookmarkStart w:id="13" w:name="_Toc143387379"/>
       <w:r>
         <w:lastRenderedPageBreak/>
-        <w:t>Show symbol table for object files</w:t>
+        <w:t xml:space="preserve">Show symbol table for object </w:t>
+      </w:r>
+      <w:proofErr w:type="gramStart"/>
+      <w:r>
+        <w:t>files</w:t>
       </w:r>
       <w:bookmarkEnd w:id="13"/>
+      <w:proofErr w:type="gramEnd"/>
     </w:p>
     <w:p>
       <w:r>
@@ -3266,11 +3439,40 @@
       <w:pPr>
         <w:pStyle w:val="Heading1"/>
       </w:pPr>
-      <w:bookmarkStart w:id="14" w:name="_Toc143387357"/>
-      <w:r>
-        <w:t>Use linker_script to get executable_file and mab file</w:t>
+      <w:bookmarkStart w:id="14" w:name="_Toc143387380"/>
+      <w:r>
+        <w:t xml:space="preserve">Use </w:t>
+      </w:r>
+      <w:proofErr w:type="spellStart"/>
+      <w:r>
+        <w:t>linker_script</w:t>
+      </w:r>
+      <w:proofErr w:type="spellEnd"/>
+      <w:r>
+        <w:t xml:space="preserve"> to get </w:t>
+      </w:r>
+      <w:proofErr w:type="spellStart"/>
+      <w:r>
+        <w:t>executable_file</w:t>
+      </w:r>
+      <w:proofErr w:type="spellEnd"/>
+      <w:r>
+        <w:t xml:space="preserve"> and </w:t>
+      </w:r>
+      <w:proofErr w:type="spellStart"/>
+      <w:r>
+        <w:t>mab</w:t>
+      </w:r>
+      <w:proofErr w:type="spellEnd"/>
+      <w:r>
+        <w:t xml:space="preserve"> </w:t>
+      </w:r>
+      <w:proofErr w:type="gramStart"/>
+      <w:r>
+        <w:t>file</w:t>
       </w:r>
       <w:bookmarkEnd w:id="14"/>
+      <w:proofErr w:type="gramEnd"/>
     </w:p>
     <w:p>
       <w:pPr>
@@ -3280,7 +3482,7 @@
           <w:numId w:val="5"/>
         </w:numPr>
       </w:pPr>
-      <w:bookmarkStart w:id="15" w:name="_Toc143387358"/>
+      <w:bookmarkStart w:id="15" w:name="_Toc143387381"/>
       <w:r>
         <w:t>Command</w:t>
       </w:r>
@@ -3297,8 +3499,58 @@
                     <w:pStyle w:val="codes"/>
                   </w:pPr>
                   <w:r>
-                    <w:t>arm-none-eabi-ld.exe -T linker_script.ld startup.o app.o uart.o -o learn-in-depth.elf -Map=Map_file.map</w:t>
+                    <w:t xml:space="preserve">arm-none-eabi-ld.exe -T </w:t>
                   </w:r>
+                  <w:proofErr w:type="spellStart"/>
+                  <w:r>
+                    <w:t>linker_</w:t>
+                  </w:r>
+                  <w:proofErr w:type="gramStart"/>
+                  <w:r>
+                    <w:t>script.ld</w:t>
+                  </w:r>
+                  <w:proofErr w:type="spellEnd"/>
+                  <w:proofErr w:type="gramEnd"/>
+                  <w:r>
+                    <w:t xml:space="preserve"> </w:t>
+                  </w:r>
+                  <w:proofErr w:type="spellStart"/>
+                  <w:r>
+                    <w:t>startup.o</w:t>
+                  </w:r>
+                  <w:proofErr w:type="spellEnd"/>
+                  <w:r>
+                    <w:t xml:space="preserve"> </w:t>
+                  </w:r>
+                  <w:proofErr w:type="spellStart"/>
+                  <w:r>
+                    <w:t>app.o</w:t>
+                  </w:r>
+                  <w:proofErr w:type="spellEnd"/>
+                  <w:r>
+                    <w:t xml:space="preserve"> </w:t>
+                  </w:r>
+                  <w:proofErr w:type="spellStart"/>
+                  <w:r>
+                    <w:t>uart.o</w:t>
+                  </w:r>
+                  <w:proofErr w:type="spellEnd"/>
+                  <w:r>
+                    <w:t xml:space="preserve"> -o learn-in-</w:t>
+                  </w:r>
+                  <w:proofErr w:type="spellStart"/>
+                  <w:r>
+                    <w:t>depth.elf</w:t>
+                  </w:r>
+                  <w:proofErr w:type="spellEnd"/>
+                  <w:r>
+                    <w:t xml:space="preserve"> -Map=</w:t>
+                  </w:r>
+                  <w:proofErr w:type="spellStart"/>
+                  <w:r>
+                    <w:t>Map_file.map</w:t>
+                  </w:r>
+                  <w:proofErr w:type="spellEnd"/>
                 </w:p>
               </w:txbxContent>
             </v:textbox>
@@ -3349,11 +3601,21 @@
           <w:numId w:val="5"/>
         </w:numPr>
       </w:pPr>
-      <w:bookmarkStart w:id="16" w:name="_Toc143387359"/>
-      <w:r>
-        <w:t>Show sections for learn-in-depth.elf</w:t>
+      <w:bookmarkStart w:id="16" w:name="_Toc143387382"/>
+      <w:r>
+        <w:t xml:space="preserve">Show sections for </w:t>
+      </w:r>
+      <w:proofErr w:type="gramStart"/>
+      <w:r>
+        <w:t>learn-in-</w:t>
+      </w:r>
+      <w:proofErr w:type="spellStart"/>
+      <w:r>
+        <w:t>depth.elf</w:t>
       </w:r>
       <w:bookmarkEnd w:id="16"/>
+      <w:proofErr w:type="spellEnd"/>
+      <w:proofErr w:type="gramEnd"/>
     </w:p>
     <w:p>
       <w:r>
@@ -3412,12 +3674,22 @@
           <w:numId w:val="5"/>
         </w:numPr>
       </w:pPr>
-      <w:bookmarkStart w:id="17" w:name="_Toc143387360"/>
+      <w:bookmarkStart w:id="17" w:name="_Toc143387383"/>
       <w:r>
         <w:lastRenderedPageBreak/>
-        <w:t>Show symbol table of learn-in-depth.elf</w:t>
+        <w:t xml:space="preserve">Show symbol table of </w:t>
+      </w:r>
+      <w:proofErr w:type="gramStart"/>
+      <w:r>
+        <w:t>learn-in-</w:t>
+      </w:r>
+      <w:proofErr w:type="spellStart"/>
+      <w:r>
+        <w:t>depth.elf</w:t>
       </w:r>
       <w:bookmarkEnd w:id="17"/>
+      <w:proofErr w:type="spellEnd"/>
+      <w:proofErr w:type="gramEnd"/>
     </w:p>
     <w:p>
       <w:r>
@@ -3472,11 +3744,16 @@
       <w:pPr>
         <w:pStyle w:val="Heading1"/>
       </w:pPr>
-      <w:bookmarkStart w:id="18" w:name="_Toc143387361"/>
-      <w:r>
-        <w:t>Binary file to use in burn</w:t>
+      <w:bookmarkStart w:id="18" w:name="_Toc143387384"/>
+      <w:r>
+        <w:t xml:space="preserve">Binary file to use in </w:t>
+      </w:r>
+      <w:proofErr w:type="gramStart"/>
+      <w:r>
+        <w:t>burn</w:t>
       </w:r>
       <w:bookmarkEnd w:id="18"/>
+      <w:proofErr w:type="gramEnd"/>
     </w:p>
     <w:p>
       <w:pPr>
@@ -3486,11 +3763,16 @@
           <w:numId w:val="6"/>
         </w:numPr>
       </w:pPr>
-      <w:bookmarkStart w:id="19" w:name="_Toc143387362"/>
-      <w:r>
-        <w:t>Command for get binary file</w:t>
+      <w:bookmarkStart w:id="19" w:name="_Toc143387385"/>
+      <w:r>
+        <w:t xml:space="preserve">Command for get binary </w:t>
+      </w:r>
+      <w:proofErr w:type="gramStart"/>
+      <w:r>
+        <w:t>file</w:t>
       </w:r>
       <w:bookmarkEnd w:id="19"/>
+      <w:proofErr w:type="gramEnd"/>
     </w:p>
     <w:p>
       <w:r>
@@ -3506,8 +3788,37 @@
                     <w:pStyle w:val="codes"/>
                   </w:pPr>
                   <w:r>
-                    <w:t>arm-none-eabi-objcopy -O binary learn-in-depth.elf learn-in-depth.bin</w:t>
+                    <w:t>arm-none-</w:t>
                   </w:r>
+                  <w:proofErr w:type="spellStart"/>
+                  <w:r>
+                    <w:t>eabi</w:t>
+                  </w:r>
+                  <w:proofErr w:type="spellEnd"/>
+                  <w:r>
+                    <w:t>-</w:t>
+                  </w:r>
+                  <w:proofErr w:type="spellStart"/>
+                  <w:r>
+                    <w:t>objcopy</w:t>
+                  </w:r>
+                  <w:proofErr w:type="spellEnd"/>
+                  <w:r>
+                    <w:t xml:space="preserve"> -O binary learn-in-</w:t>
+                  </w:r>
+                  <w:proofErr w:type="spellStart"/>
+                  <w:r>
+                    <w:t>depth.elf</w:t>
+                  </w:r>
+                  <w:proofErr w:type="spellEnd"/>
+                  <w:r>
+                    <w:t xml:space="preserve"> learn-in-</w:t>
+                  </w:r>
+                  <w:proofErr w:type="spellStart"/>
+                  <w:r>
+                    <w:t>depth.bin</w:t>
+                  </w:r>
+                  <w:proofErr w:type="spellEnd"/>
                 </w:p>
               </w:txbxContent>
             </v:textbox>
@@ -3525,17 +3836,24 @@
           <w:numId w:val="6"/>
         </w:numPr>
       </w:pPr>
-      <w:bookmarkStart w:id="20" w:name="_Toc143387363"/>
-      <w:r>
-        <w:t>Burn binary file on board using qemu</w:t>
+      <w:bookmarkStart w:id="20" w:name="_Toc143387386"/>
+      <w:r>
+        <w:t xml:space="preserve">Burn binary file on board using </w:t>
+      </w:r>
+      <w:proofErr w:type="spellStart"/>
+      <w:proofErr w:type="gramStart"/>
+      <w:r>
+        <w:t>qemu</w:t>
       </w:r>
       <w:bookmarkEnd w:id="20"/>
+      <w:proofErr w:type="spellEnd"/>
+      <w:proofErr w:type="gramEnd"/>
     </w:p>
     <w:p>
       <w:pPr>
         <w:pStyle w:val="Heading3"/>
       </w:pPr>
-      <w:bookmarkStart w:id="21" w:name="_Toc143387364"/>
+      <w:bookmarkStart w:id="21" w:name="_Toc143387387"/>
       <w:r>
         <w:t>Command</w:t>
       </w:r>
@@ -3554,9 +3872,35 @@
                   <w:pPr>
                     <w:pStyle w:val="codes"/>
                   </w:pPr>
+                  <w:proofErr w:type="spellStart"/>
                   <w:r>
-                    <w:t>qemu-system-arm -M versatilepb -m 128M -nographic -kernel learn-in-depth.bin</w:t>
+                    <w:t>qemu</w:t>
                   </w:r>
+                  <w:proofErr w:type="spellEnd"/>
+                  <w:r>
+                    <w:t xml:space="preserve">-system-arm -M </w:t>
+                  </w:r>
+                  <w:proofErr w:type="spellStart"/>
+                  <w:r>
+                    <w:t>versatilepb</w:t>
+                  </w:r>
+                  <w:proofErr w:type="spellEnd"/>
+                  <w:r>
+                    <w:t xml:space="preserve"> -m 128M -</w:t>
+                  </w:r>
+                  <w:proofErr w:type="spellStart"/>
+                  <w:r>
+                    <w:t>nographic</w:t>
+                  </w:r>
+                  <w:proofErr w:type="spellEnd"/>
+                  <w:r>
+                    <w:t xml:space="preserve"> -kernel learn-in-</w:t>
+                  </w:r>
+                  <w:proofErr w:type="spellStart"/>
+                  <w:r>
+                    <w:t>depth.bin</w:t>
+                  </w:r>
+                  <w:proofErr w:type="spellEnd"/>
                 </w:p>
               </w:txbxContent>
             </v:textbox>
@@ -3569,7 +3913,7 @@
       <w:pPr>
         <w:pStyle w:val="Heading3"/>
       </w:pPr>
-      <w:bookmarkStart w:id="22" w:name="_Toc143387365"/>
+      <w:bookmarkStart w:id="22" w:name="_Toc143387388"/>
       <w:r>
         <w:t>Running</w:t>
       </w:r>

</xml_diff>